<commit_message>
#2 correção alocar professor Disc
</commit_message>
<xml_diff>
--- a/planejamento/SD Plano Iteracao Elaboração E1.docx
+++ b/planejamento/SD Plano Iteracao Elaboração E1.docx
@@ -6,13 +6,8 @@
       <w:pPr>
         <w:pStyle w:val="Ttulo3"/>
       </w:pPr>
-      <w:proofErr w:type="spellStart"/>
       <w:r>
-        <w:t>School</w:t>
-      </w:r>
-      <w:proofErr w:type="spellEnd"/>
-      <w:r>
-        <w:t xml:space="preserve"> Drive</w:t>
+        <w:t>School Drive</w:t>
       </w:r>
     </w:p>
     <w:p>
@@ -163,10 +158,7 @@
               </w:numPr>
             </w:pPr>
             <w:r>
-              <w:t>Criar Plano de Interação</w:t>
-            </w:r>
-            <w:r>
-              <w:t xml:space="preserve"> E1</w:t>
+              <w:t>Criar Plano de Interação E1</w:t>
             </w:r>
           </w:p>
           <w:p>
@@ -241,10 +233,7 @@
               </w:numPr>
             </w:pPr>
             <w:r>
-              <w:t>Implementação</w:t>
-            </w:r>
-            <w:r>
-              <w:t xml:space="preserve"> Alocar professor disciplina</w:t>
+              <w:t>Implementação Alocar professor disciplina</w:t>
             </w:r>
           </w:p>
           <w:p>
@@ -854,7 +843,11 @@
             <w:tcW w:w="1276" w:type="dxa"/>
             <w:noWrap/>
           </w:tcPr>
-          <w:p/>
+          <w:p>
+            <w:r>
+              <w:t>4</w:t>
+            </w:r>
+          </w:p>
         </w:tc>
       </w:tr>
       <w:tr>
@@ -943,7 +936,11 @@
             <w:tcW w:w="1276" w:type="dxa"/>
             <w:noWrap/>
           </w:tcPr>
-          <w:p/>
+          <w:p>
+            <w:r>
+              <w:t>4</w:t>
+            </w:r>
+          </w:p>
         </w:tc>
       </w:tr>
       <w:tr>
@@ -1200,7 +1197,7 @@
           </w:tcPr>
           <w:p>
             <w:r>
-              <w:t>0</w:t>
+              <w:t>16</w:t>
             </w:r>
           </w:p>
         </w:tc>
@@ -1293,8 +1290,10 @@
           </w:tcPr>
           <w:p>
             <w:r>
-              <w:t>0</w:t>
-            </w:r>
+              <w:t>10</w:t>
+            </w:r>
+            <w:bookmarkStart w:id="1" w:name="_GoBack"/>
+            <w:bookmarkEnd w:id="1"/>
           </w:p>
         </w:tc>
       </w:tr>
@@ -1527,15 +1526,7 @@
               <w:ind w:left="0"/>
             </w:pPr>
             <w:r>
-              <w:t xml:space="preserve">Fazer os </w:t>
-            </w:r>
-            <w:proofErr w:type="spellStart"/>
-            <w:r>
-              <w:t>commits</w:t>
-            </w:r>
-            <w:proofErr w:type="spellEnd"/>
-            <w:r>
-              <w:t xml:space="preserve"> 12 horas antes </w:t>
+              <w:t xml:space="preserve">Fazer os commits 12 horas antes </w:t>
             </w:r>
             <w:r>
               <w:t>d</w:t>
@@ -1645,15 +1636,7 @@
         <w:t>Requisitos</w:t>
       </w:r>
       <w:r>
-        <w:t xml:space="preserve"> com prioridade alta (exceto cadastros e </w:t>
-      </w:r>
-      <w:proofErr w:type="spellStart"/>
-      <w:r>
-        <w:t>login</w:t>
-      </w:r>
-      <w:proofErr w:type="spellEnd"/>
-      <w:r>
-        <w:t>) deverão ser apresentados ao final da iteração</w:t>
+        <w:t xml:space="preserve"> com prioridade alta (exceto cadastros e login) deverão ser apresentados ao final da iteração</w:t>
       </w:r>
     </w:p>
     <w:p/>
@@ -1811,8 +1794,6 @@
             <w:pPr>
               <w:spacing w:before="40" w:after="40"/>
             </w:pPr>
-            <w:bookmarkStart w:id="1" w:name="_GoBack"/>
-            <w:bookmarkEnd w:id="1"/>
             <w:r>
               <w:t>Participantes</w:t>
             </w:r>
@@ -1833,16 +1814,8 @@
               <w:rPr>
                 <w:iCs/>
               </w:rPr>
-              <w:t xml:space="preserve">Adriano, Geraldo e </w:t>
-            </w:r>
-            <w:proofErr w:type="spellStart"/>
-            <w:r>
-              <w:rPr>
-                <w:iCs/>
-              </w:rPr>
-              <w:t>Jarley</w:t>
-            </w:r>
-            <w:proofErr w:type="spellEnd"/>
+              <w:t>Adriano, Geraldo e Jarley</w:t>
+            </w:r>
           </w:p>
         </w:tc>
       </w:tr>
@@ -2101,16 +2074,12 @@
           <w:r>
             <w:sym w:font="Symbol" w:char="F0D3"/>
           </w:r>
-          <w:proofErr w:type="spellStart"/>
-          <w:proofErr w:type="gramStart"/>
           <w:r>
             <w:t>SchoolDrive</w:t>
           </w:r>
-          <w:proofErr w:type="spellEnd"/>
           <w:r>
             <w:t xml:space="preserve">,  </w:t>
           </w:r>
-          <w:proofErr w:type="gramEnd"/>
           <w:r>
             <w:fldChar w:fldCharType="begin"/>
           </w:r>
@@ -2293,13 +2262,8 @@
               <w:tab w:val="clear" w:pos="8640"/>
             </w:tabs>
           </w:pPr>
-          <w:proofErr w:type="spellStart"/>
           <w:r>
-            <w:t>School</w:t>
-          </w:r>
-          <w:proofErr w:type="spellEnd"/>
-          <w:r>
-            <w:t xml:space="preserve"> Drive</w:t>
+            <w:t>School Drive</w:t>
           </w:r>
         </w:p>
       </w:tc>
@@ -6453,7 +6417,7 @@
 </file>
 
 <file path=customXml/itemProps1.xml><?xml version="1.0" encoding="utf-8"?>
-<ds:datastoreItem xmlns:ds="http://schemas.openxmlformats.org/officeDocument/2006/customXml" ds:itemID="{06FE70BB-0364-4367-8C83-FEEA91739036}">
+<ds:datastoreItem xmlns:ds="http://schemas.openxmlformats.org/officeDocument/2006/customXml" ds:itemID="{2AD755EC-7090-402A-AB89-7850CD84C660}">
   <ds:schemaRefs>
     <ds:schemaRef ds:uri="http://schemas.openxmlformats.org/officeDocument/2006/bibliography"/>
   </ds:schemaRefs>

</xml_diff>

<commit_message>
Correção RN Abrir Semestre
</commit_message>
<xml_diff>
--- a/planejamento/SD Plano Iteracao Elaboração E1.docx
+++ b/planejamento/SD Plano Iteracao Elaboração E1.docx
@@ -6,9 +6,16 @@
       <w:pPr>
         <w:pStyle w:val="Ttulo3"/>
       </w:pPr>
+      <w:proofErr w:type="spellStart"/>
       <w:r>
-        <w:t>School Drive</w:t>
+        <w:t>School</w:t>
       </w:r>
+      <w:proofErr w:type="spellEnd"/>
+      <w:r>
+        <w:t xml:space="preserve"> Drive</w:t>
+      </w:r>
+      <w:bookmarkStart w:id="0" w:name="_GoBack"/>
+      <w:bookmarkEnd w:id="0"/>
     </w:p>
     <w:p>
       <w:pPr>
@@ -67,7 +74,7 @@
                 <w:bCs/>
               </w:rPr>
             </w:pPr>
-            <w:bookmarkStart w:id="0" w:name="OLE_LINK1"/>
+            <w:bookmarkStart w:id="1" w:name="OLE_LINK1"/>
             <w:r>
               <w:rPr>
                 <w:rFonts w:ascii="Arial" w:hAnsi="Arial" w:cs="Arial"/>
@@ -333,7 +340,7 @@
           </w:p>
         </w:tc>
       </w:tr>
-      <w:bookmarkEnd w:id="0"/>
+      <w:bookmarkEnd w:id="1"/>
     </w:tbl>
     <w:p>
       <w:pPr>
@@ -417,8 +424,8 @@
         <w:gridCol w:w="2281"/>
         <w:gridCol w:w="1134"/>
         <w:gridCol w:w="993"/>
-        <w:gridCol w:w="992"/>
-        <w:gridCol w:w="850"/>
+        <w:gridCol w:w="1134"/>
+        <w:gridCol w:w="708"/>
         <w:gridCol w:w="993"/>
         <w:gridCol w:w="1275"/>
         <w:gridCol w:w="1276"/>
@@ -517,7 +524,7 @@
         </w:tc>
         <w:tc>
           <w:tcPr>
-            <w:tcW w:w="992" w:type="dxa"/>
+            <w:tcW w:w="1134" w:type="dxa"/>
             <w:shd w:val="clear" w:color="auto" w:fill="D9D9D9"/>
           </w:tcPr>
           <w:p>
@@ -546,7 +553,7 @@
         </w:tc>
         <w:tc>
           <w:tcPr>
-            <w:tcW w:w="850" w:type="dxa"/>
+            <w:tcW w:w="708" w:type="dxa"/>
             <w:shd w:val="clear" w:color="auto" w:fill="D9D9D9"/>
           </w:tcPr>
           <w:p>
@@ -700,18 +707,18 @@
         </w:tc>
         <w:tc>
           <w:tcPr>
-            <w:tcW w:w="992" w:type="dxa"/>
+            <w:tcW w:w="1134" w:type="dxa"/>
             <w:noWrap/>
           </w:tcPr>
           <w:p>
             <w:r>
-              <w:t>Iniciado</w:t>
-            </w:r>
-          </w:p>
-        </w:tc>
-        <w:tc>
-          <w:tcPr>
-            <w:tcW w:w="850" w:type="dxa"/>
+              <w:t>Finalizado</w:t>
+            </w:r>
+          </w:p>
+        </w:tc>
+        <w:tc>
+          <w:tcPr>
+            <w:tcW w:w="708" w:type="dxa"/>
             <w:noWrap/>
           </w:tcPr>
           <w:p>
@@ -796,18 +803,18 @@
         </w:tc>
         <w:tc>
           <w:tcPr>
-            <w:tcW w:w="992" w:type="dxa"/>
+            <w:tcW w:w="1134" w:type="dxa"/>
             <w:noWrap/>
           </w:tcPr>
           <w:p>
             <w:r>
-              <w:t>Iniciado</w:t>
-            </w:r>
-          </w:p>
-        </w:tc>
-        <w:tc>
-          <w:tcPr>
-            <w:tcW w:w="850" w:type="dxa"/>
+              <w:t>Finalizado</w:t>
+            </w:r>
+          </w:p>
+        </w:tc>
+        <w:tc>
+          <w:tcPr>
+            <w:tcW w:w="708" w:type="dxa"/>
             <w:noWrap/>
           </w:tcPr>
           <w:p>
@@ -889,18 +896,18 @@
         </w:tc>
         <w:tc>
           <w:tcPr>
-            <w:tcW w:w="992" w:type="dxa"/>
+            <w:tcW w:w="1134" w:type="dxa"/>
             <w:noWrap/>
           </w:tcPr>
           <w:p>
             <w:r>
-              <w:t>Iniciado</w:t>
-            </w:r>
-          </w:p>
-        </w:tc>
-        <w:tc>
-          <w:tcPr>
-            <w:tcW w:w="850" w:type="dxa"/>
+              <w:t>Finalizado</w:t>
+            </w:r>
+          </w:p>
+        </w:tc>
+        <w:tc>
+          <w:tcPr>
+            <w:tcW w:w="708" w:type="dxa"/>
             <w:noWrap/>
           </w:tcPr>
           <w:p>
@@ -978,14 +985,14 @@
         </w:tc>
         <w:tc>
           <w:tcPr>
-            <w:tcW w:w="992" w:type="dxa"/>
+            <w:tcW w:w="1134" w:type="dxa"/>
             <w:noWrap/>
           </w:tcPr>
           <w:p/>
         </w:tc>
         <w:tc>
           <w:tcPr>
-            <w:tcW w:w="850" w:type="dxa"/>
+            <w:tcW w:w="708" w:type="dxa"/>
             <w:noWrap/>
           </w:tcPr>
           <w:p/>
@@ -1055,18 +1062,18 @@
         </w:tc>
         <w:tc>
           <w:tcPr>
-            <w:tcW w:w="992" w:type="dxa"/>
+            <w:tcW w:w="1134" w:type="dxa"/>
             <w:noWrap/>
           </w:tcPr>
           <w:p>
             <w:r>
-              <w:t>Iniciado</w:t>
-            </w:r>
-          </w:p>
-        </w:tc>
-        <w:tc>
-          <w:tcPr>
-            <w:tcW w:w="850" w:type="dxa"/>
+              <w:t>Finalizado</w:t>
+            </w:r>
+          </w:p>
+        </w:tc>
+        <w:tc>
+          <w:tcPr>
+            <w:tcW w:w="708" w:type="dxa"/>
             <w:noWrap/>
           </w:tcPr>
           <w:p>
@@ -1148,18 +1155,18 @@
         </w:tc>
         <w:tc>
           <w:tcPr>
-            <w:tcW w:w="992" w:type="dxa"/>
+            <w:tcW w:w="1134" w:type="dxa"/>
             <w:noWrap/>
           </w:tcPr>
           <w:p>
             <w:r>
-              <w:t>Iniciado</w:t>
-            </w:r>
-          </w:p>
-        </w:tc>
-        <w:tc>
-          <w:tcPr>
-            <w:tcW w:w="850" w:type="dxa"/>
+              <w:t>Finalizado</w:t>
+            </w:r>
+          </w:p>
+        </w:tc>
+        <w:tc>
+          <w:tcPr>
+            <w:tcW w:w="708" w:type="dxa"/>
             <w:noWrap/>
           </w:tcPr>
           <w:p>
@@ -1241,18 +1248,18 @@
         </w:tc>
         <w:tc>
           <w:tcPr>
-            <w:tcW w:w="992" w:type="dxa"/>
+            <w:tcW w:w="1134" w:type="dxa"/>
             <w:noWrap/>
           </w:tcPr>
           <w:p>
             <w:r>
-              <w:t>Iniciado</w:t>
-            </w:r>
-          </w:p>
-        </w:tc>
-        <w:tc>
-          <w:tcPr>
-            <w:tcW w:w="850" w:type="dxa"/>
+              <w:t>Finalizado</w:t>
+            </w:r>
+          </w:p>
+        </w:tc>
+        <w:tc>
+          <w:tcPr>
+            <w:tcW w:w="708" w:type="dxa"/>
             <w:noWrap/>
           </w:tcPr>
           <w:p>
@@ -1292,8 +1299,6 @@
             <w:r>
               <w:t>10</w:t>
             </w:r>
-            <w:bookmarkStart w:id="1" w:name="_GoBack"/>
-            <w:bookmarkEnd w:id="1"/>
           </w:p>
         </w:tc>
       </w:tr>
@@ -1526,7 +1531,15 @@
               <w:ind w:left="0"/>
             </w:pPr>
             <w:r>
-              <w:t xml:space="preserve">Fazer os commits 12 horas antes </w:t>
+              <w:t xml:space="preserve">Fazer os </w:t>
+            </w:r>
+            <w:proofErr w:type="spellStart"/>
+            <w:r>
+              <w:t>commits</w:t>
+            </w:r>
+            <w:proofErr w:type="spellEnd"/>
+            <w:r>
+              <w:t xml:space="preserve"> 12 horas antes </w:t>
             </w:r>
             <w:r>
               <w:t>d</w:t>
@@ -1636,7 +1649,15 @@
         <w:t>Requisitos</w:t>
       </w:r>
       <w:r>
-        <w:t xml:space="preserve"> com prioridade alta (exceto cadastros e login) deverão ser apresentados ao final da iteração</w:t>
+        <w:t xml:space="preserve"> com prioridade alta (exceto cadastros e </w:t>
+      </w:r>
+      <w:proofErr w:type="spellStart"/>
+      <w:r>
+        <w:t>login</w:t>
+      </w:r>
+      <w:proofErr w:type="spellEnd"/>
+      <w:r>
+        <w:t>) deverão ser apresentados ao final da iteração</w:t>
       </w:r>
     </w:p>
     <w:p/>
@@ -1814,8 +1835,16 @@
               <w:rPr>
                 <w:iCs/>
               </w:rPr>
-              <w:t>Adriano, Geraldo e Jarley</w:t>
-            </w:r>
+              <w:t xml:space="preserve">Adriano, Geraldo e </w:t>
+            </w:r>
+            <w:proofErr w:type="spellStart"/>
+            <w:r>
+              <w:rPr>
+                <w:iCs/>
+              </w:rPr>
+              <w:t>Jarley</w:t>
+            </w:r>
+            <w:proofErr w:type="spellEnd"/>
           </w:p>
         </w:tc>
       </w:tr>
@@ -2074,9 +2103,12 @@
           <w:r>
             <w:sym w:font="Symbol" w:char="F0D3"/>
           </w:r>
+          <w:proofErr w:type="spellStart"/>
+          <w:proofErr w:type="gramStart"/>
           <w:r>
             <w:t>SchoolDrive</w:t>
           </w:r>
+          <w:proofErr w:type="spellEnd"/>
           <w:r>
             <w:t xml:space="preserve">,  </w:t>
           </w:r>
@@ -2095,6 +2127,7 @@
             </w:rPr>
             <w:t>2014</w:t>
           </w:r>
+          <w:proofErr w:type="gramEnd"/>
           <w:r>
             <w:fldChar w:fldCharType="end"/>
           </w:r>
@@ -2140,7 +2173,7 @@
               <w:rStyle w:val="Nmerodepgina"/>
               <w:noProof/>
             </w:rPr>
-            <w:t>2</w:t>
+            <w:t>1</w:t>
           </w:r>
           <w:r>
             <w:rPr>
@@ -2262,8 +2295,13 @@
               <w:tab w:val="clear" w:pos="8640"/>
             </w:tabs>
           </w:pPr>
+          <w:proofErr w:type="spellStart"/>
           <w:r>
-            <w:t>School Drive</w:t>
+            <w:t>School</w:t>
+          </w:r>
+          <w:proofErr w:type="spellEnd"/>
+          <w:r>
+            <w:t xml:space="preserve"> Drive</w:t>
           </w:r>
         </w:p>
       </w:tc>
@@ -2280,7 +2318,13 @@
             <w:ind w:right="68"/>
           </w:pPr>
           <w:r>
-            <w:t>Versão 00.01</w:t>
+            <w:t>Versão 01</w:t>
+          </w:r>
+          <w:r>
+            <w:t>.0</w:t>
+          </w:r>
+          <w:r>
+            <w:t>0</w:t>
           </w:r>
         </w:p>
       </w:tc>
@@ -6417,7 +6461,7 @@
 </file>
 
 <file path=customXml/itemProps1.xml><?xml version="1.0" encoding="utf-8"?>
-<ds:datastoreItem xmlns:ds="http://schemas.openxmlformats.org/officeDocument/2006/customXml" ds:itemID="{2AD755EC-7090-402A-AB89-7850CD84C660}">
+<ds:datastoreItem xmlns:ds="http://schemas.openxmlformats.org/officeDocument/2006/customXml" ds:itemID="{EF587103-646A-4D4A-8C63-63B097B2BFE9}">
   <ds:schemaRefs>
     <ds:schemaRef ds:uri="http://schemas.openxmlformats.org/officeDocument/2006/bibliography"/>
   </ds:schemaRefs>

</xml_diff>